<commit_message>
Just pull this for the love of god
</commit_message>
<xml_diff>
--- a/resource_tracking/miscellaneous/absorption_analysis_5.7.19.docx
+++ b/resource_tracking/miscellaneous/absorption_analysis_5.7.19.docx
@@ -290,29 +290,29 @@
               <w:jc w:val="right"/>
             </w:pPr>
             <w:r>
-              <w:t xml:space="preserve">11674677</w:t>
-            </w:r>
-          </w:p>
-        </w:tc>
-        <w:tc>
-          <w:p>
-            <w:pPr>
-              <w:pStyle w:val="Compact"/>
-              <w:jc w:val="right"/>
-            </w:pPr>
-            <w:r>
-              <w:t xml:space="preserve">5167388</w:t>
-            </w:r>
-          </w:p>
-        </w:tc>
-        <w:tc>
-          <w:p>
-            <w:pPr>
-              <w:pStyle w:val="Compact"/>
-              <w:jc w:val="right"/>
-            </w:pPr>
-            <w:r>
-              <w:t xml:space="preserve">44.26</w:t>
+              <w:t xml:space="preserve">15687225</w:t>
+            </w:r>
+          </w:p>
+        </w:tc>
+        <w:tc>
+          <w:p>
+            <w:pPr>
+              <w:pStyle w:val="Compact"/>
+              <w:jc w:val="right"/>
+            </w:pPr>
+            <w:r>
+              <w:t xml:space="preserve">10278133</w:t>
+            </w:r>
+          </w:p>
+        </w:tc>
+        <w:tc>
+          <w:p>
+            <w:pPr>
+              <w:pStyle w:val="Compact"/>
+              <w:jc w:val="right"/>
+            </w:pPr>
+            <w:r>
+              <w:t xml:space="preserve">65.52</w:t>
             </w:r>
           </w:p>
         </w:tc>
@@ -758,7 +758,7 @@
               <w:jc w:val="right"/>
             </w:pPr>
             <w:r>
-              <w:t xml:space="preserve">44.26</w:t>
+              <w:t xml:space="preserve">58.93</w:t>
             </w:r>
           </w:p>
         </w:tc>
@@ -793,7 +793,77 @@
               <w:jc w:val="right"/>
             </w:pPr>
             <w:r>
-              <w:t xml:space="preserve">44.26</w:t>
+              <w:t xml:space="preserve">58.93</w:t>
+            </w:r>
+          </w:p>
+        </w:tc>
+      </w:tr>
+      <w:tr>
+        <w:tc>
+          <w:p>
+            <w:pPr>
+              <w:pStyle w:val="Compact"/>
+              <w:jc w:val="left"/>
+            </w:pPr>
+            <w:r>
+              <w:t xml:space="preserve">Senegal</w:t>
+            </w:r>
+          </w:p>
+        </w:tc>
+        <w:tc>
+          <w:p>
+            <w:pPr>
+              <w:pStyle w:val="Compact"/>
+              <w:jc w:val="left"/>
+            </w:pPr>
+            <w:r>
+              <w:t xml:space="preserve">2018-07-01</w:t>
+            </w:r>
+          </w:p>
+        </w:tc>
+        <w:tc>
+          <w:p>
+            <w:pPr>
+              <w:pStyle w:val="Compact"/>
+              <w:jc w:val="right"/>
+            </w:pPr>
+            <w:r>
+              <w:t xml:space="preserve">75.85</w:t>
+            </w:r>
+          </w:p>
+        </w:tc>
+      </w:tr>
+      <w:tr>
+        <w:tc>
+          <w:p>
+            <w:pPr>
+              <w:pStyle w:val="Compact"/>
+              <w:jc w:val="left"/>
+            </w:pPr>
+            <w:r>
+              <w:t xml:space="preserve">Senegal</w:t>
+            </w:r>
+          </w:p>
+        </w:tc>
+        <w:tc>
+          <w:p>
+            <w:pPr>
+              <w:pStyle w:val="Compact"/>
+              <w:jc w:val="left"/>
+            </w:pPr>
+            <w:r>
+              <w:t xml:space="preserve">2018-10-01</w:t>
+            </w:r>
+          </w:p>
+        </w:tc>
+        <w:tc>
+          <w:p>
+            <w:pPr>
+              <w:pStyle w:val="Compact"/>
+              <w:jc w:val="right"/>
+            </w:pPr>
+            <w:r>
+              <w:t xml:space="preserve">75.85</w:t>
             </w:r>
           </w:p>
         </w:tc>
@@ -1341,7 +1411,7 @@
               <w:jc w:val="right"/>
             </w:pPr>
             <w:r>
-              <w:t xml:space="preserve">57.44</w:t>
+              <w:t xml:space="preserve">75.09</w:t>
             </w:r>
           </w:p>
         </w:tc>
@@ -1376,7 +1446,7 @@
               <w:jc w:val="right"/>
             </w:pPr>
             <w:r>
-              <w:t xml:space="preserve">52.76</w:t>
+              <w:t xml:space="preserve">82.41</w:t>
             </w:r>
           </w:p>
         </w:tc>
@@ -1411,7 +1481,7 @@
               <w:jc w:val="right"/>
             </w:pPr>
             <w:r>
-              <w:t xml:space="preserve">45.83</w:t>
+              <w:t xml:space="preserve">68.59</w:t>
             </w:r>
           </w:p>
         </w:tc>
@@ -1991,7 +2061,7 @@
               <w:jc w:val="right"/>
             </w:pPr>
             <w:r>
-              <w:t xml:space="preserve">624.7912</w:t>
+              <w:t xml:space="preserve">659.5545</w:t>
             </w:r>
           </w:p>
         </w:tc>
@@ -2026,7 +2096,7 @@
               <w:jc w:val="right"/>
             </w:pPr>
             <w:r>
-              <w:t xml:space="preserve">624.7912</w:t>
+              <w:t xml:space="preserve">659.5545</w:t>
             </w:r>
           </w:p>
         </w:tc>
@@ -2061,7 +2131,7 @@
               <w:jc w:val="right"/>
             </w:pPr>
             <w:r>
-              <w:t xml:space="preserve">284.3591</w:t>
+              <w:t xml:space="preserve">592.3999</w:t>
             </w:r>
           </w:p>
         </w:tc>
@@ -2096,7 +2166,7 @@
               <w:jc w:val="right"/>
             </w:pPr>
             <w:r>
-              <w:t xml:space="preserve">284.3591</w:t>
+              <w:t xml:space="preserve">592.3999</w:t>
             </w:r>
           </w:p>
         </w:tc>
@@ -2271,7 +2341,7 @@
               <w:jc w:val="right"/>
             </w:pPr>
             <w:r>
-              <w:t xml:space="preserve">198.6757</w:t>
+              <w:t xml:space="preserve">235.3083</w:t>
             </w:r>
           </w:p>
         </w:tc>
@@ -2306,7 +2376,7 @@
               <w:jc w:val="right"/>
             </w:pPr>
             <w:r>
-              <w:t xml:space="preserve">198.6757</w:t>
+              <w:t xml:space="preserve">235.3083</w:t>
             </w:r>
           </w:p>
         </w:tc>
@@ -2341,7 +2411,7 @@
               <w:jc w:val="right"/>
             </w:pPr>
             <w:r>
-              <w:t xml:space="preserve">0.0000</w:t>
+              <w:t xml:space="preserve">143.8933</w:t>
             </w:r>
           </w:p>
         </w:tc>
@@ -2376,7 +2446,7 @@
               <w:jc w:val="right"/>
             </w:pPr>
             <w:r>
-              <w:t xml:space="preserve">0.0000</w:t>
+              <w:t xml:space="preserve">143.8933</w:t>
             </w:r>
           </w:p>
         </w:tc>
@@ -2384,186 +2454,13 @@
     </w:tbl>
     <w:p>
       <w:pPr>
-        <w:pStyle w:val="BodyText"/>
-      </w:pPr>
-      <w:r>
-        <w:drawing>
-          <wp:inline>
-            <wp:extent cx="4620126" cy="3696101"/>
-            <wp:effectExtent b="0" l="0" r="0" t="0"/>
-            <wp:docPr descr="" title="" id="1" name="Picture"/>
-            <a:graphic>
-              <a:graphicData uri="http://schemas.openxmlformats.org/drawingml/2006/picture">
-                <pic:pic>
-                  <pic:nvPicPr>
-                    <pic:cNvPr descr="absorption_analysis_5.7.19_files/figure-docx/unnamed-chunk-7-1.png" id="0" name="Picture"/>
-                    <pic:cNvPicPr>
-                      <a:picLocks noChangeArrowheads="1" noChangeAspect="1"/>
-                    </pic:cNvPicPr>
-                  </pic:nvPicPr>
-                  <pic:blipFill>
-                    <a:blip r:embed="rId32"/>
-                    <a:stretch>
-                      <a:fillRect/>
-                    </a:stretch>
-                  </pic:blipFill>
-                  <pic:spPr bwMode="auto">
-                    <a:xfrm>
-                      <a:off x="0" y="0"/>
-                      <a:ext cx="4620126" cy="3696101"/>
-                    </a:xfrm>
-                    <a:prstGeom prst="rect">
-                      <a:avLst/>
-                    </a:prstGeom>
-                    <a:noFill/>
-                    <a:ln w="9525">
-                      <a:noFill/>
-                      <a:headEnd/>
-                      <a:tailEnd/>
-                    </a:ln>
-                  </pic:spPr>
-                </pic:pic>
-              </a:graphicData>
-            </a:graphic>
-          </wp:inline>
-        </w:drawing>
-      </w:r>
-      <w:r>
-        <w:drawing>
-          <wp:inline>
-            <wp:extent cx="4620126" cy="3696101"/>
-            <wp:effectExtent b="0" l="0" r="0" t="0"/>
-            <wp:docPr descr="" title="" id="1" name="Picture"/>
-            <a:graphic>
-              <a:graphicData uri="http://schemas.openxmlformats.org/drawingml/2006/picture">
-                <pic:pic>
-                  <pic:nvPicPr>
-                    <pic:cNvPr descr="absorption_analysis_5.7.19_files/figure-docx/unnamed-chunk-7-2.png" id="0" name="Picture"/>
-                    <pic:cNvPicPr>
-                      <a:picLocks noChangeArrowheads="1" noChangeAspect="1"/>
-                    </pic:cNvPicPr>
-                  </pic:nvPicPr>
-                  <pic:blipFill>
-                    <a:blip r:embed="rId33"/>
-                    <a:stretch>
-                      <a:fillRect/>
-                    </a:stretch>
-                  </pic:blipFill>
-                  <pic:spPr bwMode="auto">
-                    <a:xfrm>
-                      <a:off x="0" y="0"/>
-                      <a:ext cx="4620126" cy="3696101"/>
-                    </a:xfrm>
-                    <a:prstGeom prst="rect">
-                      <a:avLst/>
-                    </a:prstGeom>
-                    <a:noFill/>
-                    <a:ln w="9525">
-                      <a:noFill/>
-                      <a:headEnd/>
-                      <a:tailEnd/>
-                    </a:ln>
-                  </pic:spPr>
-                </pic:pic>
-              </a:graphicData>
-            </a:graphic>
-          </wp:inline>
-        </w:drawing>
-      </w:r>
-      <w:r>
-        <w:drawing>
-          <wp:inline>
-            <wp:extent cx="4620126" cy="3696101"/>
-            <wp:effectExtent b="0" l="0" r="0" t="0"/>
-            <wp:docPr descr="" title="" id="1" name="Picture"/>
-            <a:graphic>
-              <a:graphicData uri="http://schemas.openxmlformats.org/drawingml/2006/picture">
-                <pic:pic>
-                  <pic:nvPicPr>
-                    <pic:cNvPr descr="absorption_analysis_5.7.19_files/figure-docx/unnamed-chunk-7-3.png" id="0" name="Picture"/>
-                    <pic:cNvPicPr>
-                      <a:picLocks noChangeArrowheads="1" noChangeAspect="1"/>
-                    </pic:cNvPicPr>
-                  </pic:nvPicPr>
-                  <pic:blipFill>
-                    <a:blip r:embed="rId34"/>
-                    <a:stretch>
-                      <a:fillRect/>
-                    </a:stretch>
-                  </pic:blipFill>
-                  <pic:spPr bwMode="auto">
-                    <a:xfrm>
-                      <a:off x="0" y="0"/>
-                      <a:ext cx="4620126" cy="3696101"/>
-                    </a:xfrm>
-                    <a:prstGeom prst="rect">
-                      <a:avLst/>
-                    </a:prstGeom>
-                    <a:noFill/>
-                    <a:ln w="9525">
-                      <a:noFill/>
-                      <a:headEnd/>
-                      <a:tailEnd/>
-                    </a:ln>
-                  </pic:spPr>
-                </pic:pic>
-              </a:graphicData>
-            </a:graphic>
-          </wp:inline>
-        </w:drawing>
-      </w:r>
-      <w:r>
-        <w:drawing>
-          <wp:inline>
-            <wp:extent cx="4620126" cy="3696101"/>
-            <wp:effectExtent b="0" l="0" r="0" t="0"/>
-            <wp:docPr descr="" title="" id="1" name="Picture"/>
-            <a:graphic>
-              <a:graphicData uri="http://schemas.openxmlformats.org/drawingml/2006/picture">
-                <pic:pic>
-                  <pic:nvPicPr>
-                    <pic:cNvPr descr="absorption_analysis_5.7.19_files/figure-docx/unnamed-chunk-7-4.png" id="0" name="Picture"/>
-                    <pic:cNvPicPr>
-                      <a:picLocks noChangeArrowheads="1" noChangeAspect="1"/>
-                    </pic:cNvPicPr>
-                  </pic:nvPicPr>
-                  <pic:blipFill>
-                    <a:blip r:embed="rId35"/>
-                    <a:stretch>
-                      <a:fillRect/>
-                    </a:stretch>
-                  </pic:blipFill>
-                  <pic:spPr bwMode="auto">
-                    <a:xfrm>
-                      <a:off x="0" y="0"/>
-                      <a:ext cx="4620126" cy="3696101"/>
-                    </a:xfrm>
-                    <a:prstGeom prst="rect">
-                      <a:avLst/>
-                    </a:prstGeom>
-                    <a:noFill/>
-                    <a:ln w="9525">
-                      <a:noFill/>
-                      <a:headEnd/>
-                      <a:tailEnd/>
-                    </a:ln>
-                  </pic:spPr>
-                </pic:pic>
-              </a:graphicData>
-            </a:graphic>
-          </wp:inline>
-        </w:drawing>
-      </w:r>
-    </w:p>
-    <w:p>
-      <w:pPr>
         <w:pStyle w:val="Heading1"/>
       </w:pPr>
-      <w:bookmarkStart w:id="36" w:name="rate-of-change-of-absorption-by-module"/>
+      <w:bookmarkStart w:id="32" w:name="rate-of-change-of-absorption-by-module"/>
       <w:r>
         <w:t xml:space="preserve">Rate of change of absorption by module</w:t>
       </w:r>
-      <w:bookmarkEnd w:id="36"/>
+      <w:bookmarkEnd w:id="32"/>
     </w:p>
     <w:p>
       <w:pPr>

</xml_diff>